<commit_message>
edit and generate pdf for software dev doc
</commit_message>
<xml_diff>
--- a/documents/White Star Line Software Development Guide.docx
+++ b/documents/White Star Line Software Development Guide.docx
@@ -11,8 +11,6 @@
           <w:szCs w:val="48"/>
         </w:rPr>
       </w:pPr>
-      <w:bookmarkStart w:id="0" w:name="_GoBack"/>
-      <w:bookmarkEnd w:id="0"/>
       <w:r>
         <w:rPr>
           <w:sz w:val="48"/>
@@ -916,39 +914,50 @@
       <w:pPr>
         <w:pStyle w:val="Heading1"/>
       </w:pPr>
-      <w:bookmarkStart w:id="1" w:name="_Toc40364636"/>
+      <w:bookmarkStart w:id="0" w:name="_Toc40364636"/>
       <w:r>
         <w:lastRenderedPageBreak/>
         <w:t>Introduction</w:t>
       </w:r>
+      <w:bookmarkEnd w:id="0"/>
+    </w:p>
+    <w:p/>
+    <w:p>
+      <w:r>
+        <w:t xml:space="preserve">The White Star Line Company provides transatlantic voyages and cruises for passengers. To improve safety and mitigate risk to customers and the company, it has been decided to send an iceberg towing vessel with each journey to assist in removing icebergs out of the shipping lane where they pose a </w:t>
+      </w:r>
+      <w:r>
+        <w:t xml:space="preserve">potential </w:t>
+      </w:r>
+      <w:r>
+        <w:t>safety risk.</w:t>
+      </w:r>
+    </w:p>
+    <w:p>
+      <w:r>
+        <w:t xml:space="preserve">To assist with this requirement a software tool </w:t>
+      </w:r>
+      <w:r>
+        <w:t>is needed</w:t>
+      </w:r>
+      <w:r>
+        <w:t xml:space="preserve"> that can assist employees of the White Star Line company to detect and identify icebergs along the route and determine if they are towable or if the route needs to be modified to prevent a collision.</w:t>
+      </w:r>
+    </w:p>
+    <w:p>
+      <w:r>
+        <w:t>This will be achieved by the software tool by analysing radar and lidar data for a given are of the seas.</w:t>
+      </w:r>
+    </w:p>
+    <w:p>
+      <w:pPr>
+        <w:pStyle w:val="Heading1"/>
+      </w:pPr>
+      <w:bookmarkStart w:id="1" w:name="_Toc40364637"/>
+      <w:r>
+        <w:t>Requirements</w:t>
+      </w:r>
       <w:bookmarkEnd w:id="1"/>
-    </w:p>
-    <w:p/>
-    <w:p>
-      <w:r>
-        <w:t>The White Star Line Company provides transatlantic voyagers and cruises for passengers. To improve safety and mitigate risk to customers and the company, it has been decided to send an iceberg towing vessel with each journey to assist in removing icebergs out of the shipping lane where they pose a safety risk.</w:t>
-      </w:r>
-    </w:p>
-    <w:p>
-      <w:r>
-        <w:t xml:space="preserve">To assist with this requirement a software tool </w:t>
-      </w:r>
-      <w:r>
-        <w:t>is needed</w:t>
-      </w:r>
-      <w:r>
-        <w:t xml:space="preserve"> that can assist employees of the White Star Line company to detect and identify icebergs along the route and determine if they are towable or if the route needs to be modified to prevent a collision.</w:t>
-      </w:r>
-    </w:p>
-    <w:p>
-      <w:pPr>
-        <w:pStyle w:val="Heading1"/>
-      </w:pPr>
-      <w:bookmarkStart w:id="2" w:name="_Toc40364637"/>
-      <w:r>
-        <w:t>Requirements</w:t>
-      </w:r>
-      <w:bookmarkEnd w:id="2"/>
     </w:p>
     <w:p/>
     <w:p>
@@ -1319,12 +1328,12 @@
       <w:pPr>
         <w:pStyle w:val="Heading1"/>
       </w:pPr>
-      <w:bookmarkStart w:id="3" w:name="_Toc40364638"/>
+      <w:bookmarkStart w:id="2" w:name="_Toc40364638"/>
       <w:r>
         <w:lastRenderedPageBreak/>
         <w:t>Design</w:t>
       </w:r>
-      <w:bookmarkEnd w:id="3"/>
+      <w:bookmarkEnd w:id="2"/>
     </w:p>
     <w:p/>
     <w:p>
@@ -1377,7 +1386,19 @@
         <w:t xml:space="preserve">. </w:t>
       </w:r>
       <w:r>
-        <w:t>This will be primarily for Linux, Microsoft Windows and Apply Mackintosh platforms that can support a Python environment.</w:t>
+        <w:t>This will be primarily for Linux, Microsoft Windows and Appl</w:t>
+      </w:r>
+      <w:r>
+        <w:t>e</w:t>
+      </w:r>
+      <w:r>
+        <w:t xml:space="preserve"> Mackintosh</w:t>
+      </w:r>
+      <w:r>
+        <w:t xml:space="preserve"> Mac OS</w:t>
+      </w:r>
+      <w:r>
+        <w:t xml:space="preserve"> platforms that can support a Python environment.</w:t>
       </w:r>
     </w:p>
     <w:p>
@@ -1425,7 +1446,13 @@
         </w:numPr>
       </w:pPr>
       <w:r>
-        <w:t>The user interface will have a default processing feature to automatically load the radar and lidar files and display the data in charts and complete processing.</w:t>
+        <w:t xml:space="preserve">The </w:t>
+      </w:r>
+      <w:r>
+        <w:t>system</w:t>
+      </w:r>
+      <w:r>
+        <w:t xml:space="preserve"> will have a default processing feature to automatically load the radar and lidar files and display the data in charts and complete processing.</w:t>
       </w:r>
     </w:p>
     <w:p>
@@ -1599,7 +1626,19 @@
         </w:numPr>
       </w:pPr>
       <w:r>
-        <w:t>Calculate if the iceberg is towable. The tug can tow it if the total mass</w:t>
+        <w:t>Calculate if the iceberg is towable. The tug can tow</w:t>
+      </w:r>
+      <w:r>
+        <w:t xml:space="preserve"> the berg</w:t>
+      </w:r>
+      <w:r>
+        <w:t xml:space="preserve"> if </w:t>
+      </w:r>
+      <w:r>
+        <w:t>its</w:t>
+      </w:r>
+      <w:r>
+        <w:t xml:space="preserve"> total mass</w:t>
       </w:r>
       <w:r>
         <w:t xml:space="preserve"> (M</w:t>
@@ -1641,13 +1680,16 @@
         </w:numPr>
       </w:pPr>
       <w:r>
-        <w:t xml:space="preserve">Display </w:t>
-      </w:r>
-      <w:r>
-        <w:t xml:space="preserve">in the results panel </w:t>
-      </w:r>
-      <w:r>
-        <w:t xml:space="preserve">whether the iceberg can be towed by the accompany towing tug. </w:t>
+        <w:t>T</w:t>
+      </w:r>
+      <w:r>
+        <w:t>he results panel</w:t>
+      </w:r>
+      <w:r>
+        <w:t xml:space="preserve"> will also show if</w:t>
+      </w:r>
+      <w:r>
+        <w:t xml:space="preserve"> the iceberg can be towed by the accompany towing tug. </w:t>
       </w:r>
       <w:r>
         <w:t>This will be coloured green if the iceberg is towable and red if it is not.</w:t>
@@ -1686,12 +1728,12 @@
       <w:pPr>
         <w:pStyle w:val="Heading1"/>
       </w:pPr>
-      <w:bookmarkStart w:id="4" w:name="_Toc40364639"/>
+      <w:bookmarkStart w:id="3" w:name="_Toc40364639"/>
       <w:r>
         <w:lastRenderedPageBreak/>
         <w:t>Prototype</w:t>
       </w:r>
-      <w:bookmarkEnd w:id="4"/>
+      <w:bookmarkEnd w:id="3"/>
     </w:p>
     <w:p/>
     <w:p>
@@ -1865,11 +1907,11 @@
       <w:pPr>
         <w:pStyle w:val="Heading1"/>
       </w:pPr>
-      <w:bookmarkStart w:id="5" w:name="_Toc40364640"/>
+      <w:bookmarkStart w:id="4" w:name="_Toc40364640"/>
       <w:r>
         <w:t>Development</w:t>
       </w:r>
-      <w:bookmarkEnd w:id="5"/>
+      <w:bookmarkEnd w:id="4"/>
     </w:p>
     <w:p/>
     <w:p>
@@ -1897,7 +1939,7 @@
       <w:r>
         <w:t xml:space="preserve"> </w:t>
       </w:r>
-      <w:bookmarkStart w:id="6" w:name="_Hlk40363352"/>
+      <w:bookmarkStart w:id="5" w:name="_Hlk40363352"/>
       <w:r>
         <w:rPr>
           <w:i/>
@@ -1908,25 +1950,48 @@
       <w:r>
         <w:t xml:space="preserve"> </w:t>
       </w:r>
+      <w:bookmarkEnd w:id="5"/>
+      <w:r>
+        <w:t>also integrates well with the three main platforms (Microsoft Windows, Linux, Apple Mac OS) that this application is required to work with.</w:t>
+      </w:r>
+    </w:p>
+    <w:p>
+      <w:r>
+        <w:t>Visual Studio Code with the Microsoft Python extension was used to write, debug and execute the code.</w:t>
+      </w:r>
+    </w:p>
+    <w:p>
+      <w:r>
+        <w:t>The following classes were identified:</w:t>
+      </w:r>
+    </w:p>
+    <w:p>
+      <w:r>
+        <w:t>A main execution class that loads the GUI and controls all interaction and processing within the application.</w:t>
+      </w:r>
+    </w:p>
+    <w:p>
+      <w:r>
+        <w:t>An element class that can store the lidar and radar and derived/calculated information about each 1m x 1m area of the sea.</w:t>
+      </w:r>
+    </w:p>
+    <w:p>
+      <w:r>
+        <w:t xml:space="preserve">An iceberg class </w:t>
+      </w:r>
+      <w:r>
+        <w:t>to store the processed and calculated data for the icebergs identified.</w:t>
+      </w:r>
+    </w:p>
+    <w:p>
+      <w:pPr>
+        <w:pStyle w:val="Heading1"/>
+      </w:pPr>
+      <w:bookmarkStart w:id="6" w:name="_Toc40364641"/>
+      <w:r>
+        <w:t>Testing</w:t>
+      </w:r>
       <w:bookmarkEnd w:id="6"/>
-      <w:r>
-        <w:t>also integrates well with the three main platforms (Microsoft Windows, Linux, Apple Mac OS) that this application is required to work with.</w:t>
-      </w:r>
-    </w:p>
-    <w:p>
-      <w:r>
-        <w:t>Visual Studio Code with the Microsoft Python extension was used to write, debug and execute the code.</w:t>
-      </w:r>
-    </w:p>
-    <w:p>
-      <w:pPr>
-        <w:pStyle w:val="Heading1"/>
-      </w:pPr>
-      <w:bookmarkStart w:id="7" w:name="_Toc40364641"/>
-      <w:r>
-        <w:t>Testing</w:t>
-      </w:r>
-      <w:bookmarkEnd w:id="7"/>
     </w:p>
     <w:p>
       <w:r>
@@ -2092,15 +2157,7 @@
         </w:numPr>
       </w:pPr>
       <w:r>
-        <w:t xml:space="preserve">Only allow selection </w:t>
-      </w:r>
-      <w:proofErr w:type="gramStart"/>
-      <w:r>
-        <w:t>or .lidar</w:t>
-      </w:r>
-      <w:proofErr w:type="gramEnd"/>
-      <w:r>
-        <w:t xml:space="preserve"> or .radar files respectively.</w:t>
+        <w:t>Only allow selection or .lidar or .radar files respectively.</w:t>
       </w:r>
     </w:p>
     <w:p>
@@ -2199,6 +2256,7 @@
         </w:numPr>
       </w:pPr>
       <w:r>
+        <w:lastRenderedPageBreak/>
         <w:t>Has no adverse effect when pressed multiple times.</w:t>
       </w:r>
     </w:p>
@@ -2307,7 +2365,6 @@
         </w:numPr>
       </w:pPr>
       <w:r>
-        <w:lastRenderedPageBreak/>
         <w:t>Export file</w:t>
       </w:r>
     </w:p>
@@ -2347,11 +2404,11 @@
       <w:pPr>
         <w:pStyle w:val="Heading1"/>
       </w:pPr>
-      <w:bookmarkStart w:id="8" w:name="_Toc40364642"/>
+      <w:bookmarkStart w:id="7" w:name="_Toc40364642"/>
       <w:r>
         <w:t>Limitation and Future Development</w:t>
       </w:r>
-      <w:bookmarkEnd w:id="8"/>
+      <w:bookmarkEnd w:id="7"/>
     </w:p>
     <w:p>
       <w:r>
@@ -2374,7 +2431,13 @@
         <w:t xml:space="preserve"> </w:t>
       </w:r>
       <w:r>
-        <w:t xml:space="preserve"> a modified</w:t>
+        <w:t xml:space="preserve"> </w:t>
+      </w:r>
+      <w:r>
+        <w:t xml:space="preserve">something similar to a </w:t>
+      </w:r>
+      <w:r>
+        <w:t>a modified</w:t>
       </w:r>
       <w:r>
         <w:t xml:space="preserve"> D8 algorithm </w:t>
@@ -2400,7 +2463,26 @@
         <w:t>flow direction</w:t>
       </w:r>
       <w:r>
+        <w:t xml:space="preserve"> or some sort of edge detection such as </w:t>
+      </w:r>
+      <w:hyperlink r:id="rId15" w:history="1">
+        <w:r>
+          <w:rPr>
+            <w:rStyle w:val="Hyperlink"/>
+          </w:rPr>
+          <w:t>https://datacarpentry.org/image-processing/08-edge-detection/</w:t>
+        </w:r>
+      </w:hyperlink>
+      <w:r>
         <w:t>.</w:t>
+      </w:r>
+      <w:r>
+        <w:t xml:space="preserve"> This will require further research.</w:t>
+      </w:r>
+      <w:bookmarkStart w:id="8" w:name="_GoBack"/>
+      <w:bookmarkEnd w:id="8"/>
+      <w:r>
+        <w:t xml:space="preserve"> </w:t>
       </w:r>
     </w:p>
     <w:p>
@@ -2448,7 +2530,7 @@
           <w:numId w:val="3"/>
         </w:numPr>
       </w:pPr>
-      <w:hyperlink r:id="rId15" w:history="1">
+      <w:hyperlink r:id="rId16" w:history="1">
         <w:r>
           <w:rPr>
             <w:rStyle w:val="Hyperlink"/>
@@ -2465,7 +2547,7 @@
           <w:numId w:val="3"/>
         </w:numPr>
       </w:pPr>
-      <w:hyperlink r:id="rId16" w:history="1">
+      <w:hyperlink r:id="rId17" w:history="1">
         <w:r>
           <w:rPr>
             <w:rStyle w:val="Hyperlink"/>
@@ -2482,7 +2564,7 @@
           <w:numId w:val="3"/>
         </w:numPr>
       </w:pPr>
-      <w:hyperlink r:id="rId17" w:history="1">
+      <w:hyperlink r:id="rId18" w:history="1">
         <w:r>
           <w:rPr>
             <w:rStyle w:val="Hyperlink"/>
@@ -2526,31 +2608,9 @@
           <w:szCs w:val="20"/>
           <w:shd w:val="clear" w:color="auto" w:fill="FFFFFF"/>
         </w:rPr>
-        <w:t xml:space="preserve">White Star Line logo. </w:t>
-      </w:r>
-      <w:proofErr w:type="spellStart"/>
-      <w:r>
-        <w:rPr>
-          <w:rFonts w:cs="Segoe UI"/>
-          <w:color w:val="24292E"/>
-          <w:sz w:val="20"/>
-          <w:szCs w:val="20"/>
-          <w:shd w:val="clear" w:color="auto" w:fill="FFFFFF"/>
-        </w:rPr>
-        <w:t>Whistlerpro</w:t>
-      </w:r>
-      <w:proofErr w:type="spellEnd"/>
-      <w:r>
-        <w:rPr>
-          <w:rFonts w:cs="Segoe UI"/>
-          <w:color w:val="24292E"/>
-          <w:sz w:val="20"/>
-          <w:szCs w:val="20"/>
-          <w:shd w:val="clear" w:color="auto" w:fill="FFFFFF"/>
-        </w:rPr>
-        <w:t xml:space="preserve"> / CC BY-SA (</w:t>
-      </w:r>
-      <w:hyperlink r:id="rId18" w:history="1">
+        <w:t>White Star Line logo. Whistlerpro / CC BY-SA (</w:t>
+      </w:r>
+      <w:hyperlink r:id="rId19" w:history="1">
         <w:r>
           <w:rPr>
             <w:rStyle w:val="Hyperlink"/>
@@ -2688,7 +2748,7 @@
     </w:tbl>
     <w:p/>
     <w:sectPr>
-      <w:footerReference w:type="default" r:id="rId19"/>
+      <w:footerReference w:type="default" r:id="rId20"/>
       <w:pgSz w:w="11906" w:h="16838"/>
       <w:pgMar w:top="1440" w:right="1440" w:bottom="1440" w:left="1440" w:header="708" w:footer="708" w:gutter="0"/>
       <w:cols w:space="708"/>
@@ -4565,7 +4625,7 @@
 </file>
 
 <file path=customXml/itemProps4.xml><?xml version="1.0" encoding="utf-8"?>
-<ds:datastoreItem xmlns:ds="http://schemas.openxmlformats.org/officeDocument/2006/customXml" ds:itemID="{7838EFCD-C9BA-49C0-9ED3-7F224151CE12}">
+<ds:datastoreItem xmlns:ds="http://schemas.openxmlformats.org/officeDocument/2006/customXml" ds:itemID="{D01D297D-40B7-488F-888B-9C8FEFC5280D}">
   <ds:schemaRefs>
     <ds:schemaRef ds:uri="http://schemas.openxmlformats.org/officeDocument/2006/bibliography"/>
   </ds:schemaRefs>

</xml_diff>